<commit_message>
edits to assingment 4
</commit_message>
<xml_diff>
--- a/411_assignments/Assigment_4.docx
+++ b/411_assignments/Assigment_4.docx
@@ -26,7 +26,7 @@
           <w:noProof/>
         </w:rPr>
         <w:drawing>
-          <wp:inline distT="0" distB="0" distL="0" distR="0">
+          <wp:inline distT="0" distB="0" distL="0" distR="0" wp14:anchorId="41DCE9D7" wp14:editId="5303BA64">
             <wp:extent cx="5424805" cy="1376680"/>
             <wp:effectExtent l="0" t="0" r="10795" b="0"/>
             <wp:docPr id="47" name="Picture 2"/>
@@ -239,7 +239,7 @@
           <w:noProof/>
         </w:rPr>
         <w:drawing>
-          <wp:anchor distT="0" distB="0" distL="114300" distR="114300" simplePos="0" relativeHeight="251676672" behindDoc="0" locked="0" layoutInCell="1" allowOverlap="1" wp14:anchorId="5A3C2EE1" wp14:editId="51DF5776">
+          <wp:anchor distT="0" distB="0" distL="114300" distR="114300" simplePos="0" relativeHeight="251676672" behindDoc="0" locked="0" layoutInCell="1" allowOverlap="1" wp14:anchorId="51126DA3" wp14:editId="4B04E1DA">
             <wp:simplePos x="0" y="0"/>
             <wp:positionH relativeFrom="column">
               <wp:posOffset>0</wp:posOffset>
@@ -351,7 +351,7 @@
           <w:szCs w:val="36"/>
         </w:rPr>
         <w:drawing>
-          <wp:inline distT="0" distB="0" distL="0" distR="0">
+          <wp:inline distT="0" distB="0" distL="0" distR="0" wp14:anchorId="155947A8" wp14:editId="1D1EBB3F">
             <wp:extent cx="5434965" cy="1417955"/>
             <wp:effectExtent l="0" t="0" r="635" b="4445"/>
             <wp:docPr id="48" name="Picture 3"/>
@@ -457,6 +457,9 @@
             <w:r>
               <w:t>User input via NES (Nintendo controller)</w:t>
             </w:r>
+            <w:r>
+              <w:t>. 8 bits were only one signal may be on at any given time.</w:t>
+            </w:r>
           </w:p>
           <w:p>
             <w:r>
@@ -484,6 +487,9 @@
             <w:r>
               <w:t>Encoder User Input</w:t>
             </w:r>
+            <w:r>
+              <w:t>. 3bit signal.</w:t>
+            </w:r>
           </w:p>
         </w:tc>
       </w:tr>
@@ -504,7 +510,10 @@
           </w:tcPr>
           <w:p>
             <w:r>
-              <w:t xml:space="preserve">This encoder will take am 8 input signal and encode it to a </w:t>
+              <w:t>This encoder will take an</w:t>
+            </w:r>
+            <w:r>
+              <w:t xml:space="preserve"> 8 input signal and encode it to a </w:t>
             </w:r>
             <w:proofErr w:type="gramStart"/>
             <w:r>
@@ -557,7 +566,7 @@
           <w:noProof/>
         </w:rPr>
         <w:drawing>
-          <wp:inline distT="0" distB="0" distL="0" distR="0">
+          <wp:inline distT="0" distB="0" distL="0" distR="0" wp14:anchorId="3F0210BE" wp14:editId="4D490CFC">
             <wp:extent cx="5486400" cy="1366321"/>
             <wp:effectExtent l="0" t="0" r="0" b="5715"/>
             <wp:docPr id="49" name="Picture 4"/>
@@ -663,6 +672,9 @@
             <w:r>
               <w:t>Encoded User Input from Encoder</w:t>
             </w:r>
+            <w:r>
+              <w:t xml:space="preserve"> 3 bits</w:t>
+            </w:r>
           </w:p>
           <w:p>
             <w:r>
@@ -673,6 +685,9 @@
             <w:r>
               <w:t>LCD communication via I2C</w:t>
             </w:r>
+            <w:r>
+              <w:t xml:space="preserve"> </w:t>
+            </w:r>
           </w:p>
         </w:tc>
       </w:tr>
@@ -698,7 +713,10 @@
           </w:p>
           <w:p>
             <w:r>
-              <w:t xml:space="preserve">Signal to Unlock/Lock </w:t>
+              <w:t>Signal</w:t>
+            </w:r>
+            <w:r>
+              <w:t xml:space="preserve"> to Unlock/Lock, digital signal 3.3 V or 0V </w:t>
             </w:r>
           </w:p>
         </w:tc>
@@ -761,7 +779,7 @@
           <w:noProof/>
         </w:rPr>
         <w:drawing>
-          <wp:inline distT="0" distB="0" distL="0" distR="0">
+          <wp:inline distT="0" distB="0" distL="0" distR="0" wp14:anchorId="0683EFB9" wp14:editId="0E904D53">
             <wp:extent cx="5486400" cy="1432968"/>
             <wp:effectExtent l="0" t="0" r="0" b="0"/>
             <wp:docPr id="50" name="Picture 5"/>
@@ -949,7 +967,7 @@
           <w:noProof/>
         </w:rPr>
         <w:drawing>
-          <wp:inline distT="0" distB="0" distL="0" distR="0">
+          <wp:inline distT="0" distB="0" distL="0" distR="0" wp14:anchorId="50F316B5" wp14:editId="18BB0861">
             <wp:extent cx="4941570" cy="1417955"/>
             <wp:effectExtent l="0" t="0" r="11430" b="4445"/>
             <wp:docPr id="51" name="Picture 6"/>
@@ -1055,6 +1073,11 @@
             <w:r>
               <w:t>Unlock signal from MCU</w:t>
             </w:r>
+            <w:bookmarkStart w:id="0" w:name="_GoBack"/>
+            <w:bookmarkEnd w:id="0"/>
+            <w:r>
+              <w:t>, digital signal 3.3V or 0V</w:t>
+            </w:r>
           </w:p>
           <w:p>
             <w:r>
@@ -1086,6 +1109,9 @@
           <w:p>
             <w:r>
               <w:t>Unlock signal to Solenoid</w:t>
+            </w:r>
+            <w:r>
+              <w:t>, the input signal turns ON/OFF a transistor which in turn allows current to flow through the Solenoid</w:t>
             </w:r>
             <w:r>
               <w:t xml:space="preserve"> </w:t>
@@ -1166,7 +1192,7 @@
           <w:szCs w:val="36"/>
         </w:rPr>
         <w:drawing>
-          <wp:inline distT="0" distB="0" distL="0" distR="0">
+          <wp:inline distT="0" distB="0" distL="0" distR="0" wp14:anchorId="5A3D36EC" wp14:editId="7970D2B9">
             <wp:extent cx="5270500" cy="1397000"/>
             <wp:effectExtent l="0" t="0" r="12700" b="0"/>
             <wp:docPr id="52" name="Picture 7"/>
@@ -1346,10 +1372,7 @@
         </w:tc>
       </w:tr>
     </w:tbl>
-    <w:p>
-      <w:bookmarkStart w:id="0" w:name="_GoBack"/>
-      <w:bookmarkEnd w:id="0"/>
-    </w:p>
+    <w:p/>
     <w:sectPr>
       <w:pgSz w:w="12240" w:h="15840"/>
       <w:pgMar w:top="1440" w:right="1800" w:bottom="1440" w:left="1800" w:header="720" w:footer="720" w:gutter="0"/>
@@ -2156,7 +2179,7 @@
 </file>
 
 <file path=customXml/itemProps1.xml><?xml version="1.0" encoding="utf-8"?>
-<ds:datastoreItem xmlns:ds="http://schemas.openxmlformats.org/officeDocument/2006/customXml" ds:itemID="{73EA96B6-4830-1244-99BA-1736CFC24F84}">
+<ds:datastoreItem xmlns:ds="http://schemas.openxmlformats.org/officeDocument/2006/customXml" ds:itemID="{A3419793-6BA1-834E-8272-4F9F70653E9B}">
   <ds:schemaRefs>
     <ds:schemaRef ds:uri="http://schemas.openxmlformats.org/officeDocument/2006/bibliography"/>
   </ds:schemaRefs>

</xml_diff>